<commit_message>
Overview + Template Created
</commit_message>
<xml_diff>
--- a/General_App_Overview.docx
+++ b/General_App_Overview.docx
@@ -239,7 +239,18 @@
           <w:lang w:eastAsia="en-CA"/>
           <w14:ligatures w14:val="none"/>
         </w:rPr>
-        <w:t>Makes HTTP requests to the API for data.</w:t>
+        <w:t>Makes HTTP requests to the API for data</w:t>
+      </w:r>
+      <w:r>
+        <w:rPr>
+          <w:rFonts w:ascii="Times New Roman" w:eastAsia="Times New Roman" w:hAnsi="Times New Roman" w:cs="Times New Roman"/>
+          <w:kern w:val="0"/>
+          <w:sz w:val="24"/>
+          <w:szCs w:val="24"/>
+          <w:lang w:eastAsia="en-CA"/>
+          <w14:ligatures w14:val="none"/>
+        </w:rPr>
+        <w:t xml:space="preserve"> (axios API).</w:t>
       </w:r>
     </w:p>
     <w:p>

</xml_diff>